<commit_message>
1. Added OTP verification GET POST and view
</commit_message>
<xml_diff>
--- a/Online Grocers Tasks.docx
+++ b/Online Grocers Tasks.docx
@@ -254,16 +254,75 @@
     <w:p>
       <w:pPr>
         <w:pStyle w:val="Normal"/>
-        <w:rPr>
-          <w:sz w:val="32"/>
-          <w:szCs w:val="32"/>
-        </w:rPr>
-      </w:pPr>
-      <w:r>
-        <w:rPr>
-          <w:sz w:val="32"/>
-          <w:szCs w:val="32"/>
-        </w:rPr>
+        <w:rPr/>
+      </w:pPr>
+      <w:r>
+        <w:rPr/>
+      </w:r>
+    </w:p>
+    <w:p>
+      <w:pPr>
+        <w:pStyle w:val="Normal"/>
+        <w:rPr/>
+      </w:pPr>
+      <w:r>
+        <w:rPr/>
+      </w:r>
+    </w:p>
+    <w:p>
+      <w:pPr>
+        <w:pStyle w:val="Normal"/>
+        <w:rPr/>
+      </w:pPr>
+      <w:r>
+        <w:rPr/>
+      </w:r>
+    </w:p>
+    <w:p>
+      <w:pPr>
+        <w:pStyle w:val="Normal"/>
+        <w:rPr>
+          <w:sz w:val="32"/>
+          <w:szCs w:val="32"/>
+        </w:rPr>
+      </w:pPr>
+      <w:r>
+        <w:rPr>
+          <w:sz w:val="32"/>
+          <w:szCs w:val="32"/>
+        </w:rPr>
+        <w:t>2Factor API response for request OTP</w:t>
+      </w:r>
+    </w:p>
+    <w:p>
+      <w:pPr>
+        <w:pStyle w:val="Normal"/>
+        <w:rPr>
+          <w:sz w:val="32"/>
+          <w:szCs w:val="32"/>
+        </w:rPr>
+      </w:pPr>
+      <w:r>
+        <w:rPr>
+          <w:sz w:val="32"/>
+          <w:szCs w:val="32"/>
+        </w:rPr>
+      </w:r>
+    </w:p>
+    <w:p>
+      <w:pPr>
+        <w:pStyle w:val="Normal"/>
+        <w:rPr>
+          <w:sz w:val="24"/>
+          <w:szCs w:val="24"/>
+        </w:rPr>
+      </w:pPr>
+      <w:r>
+        <w:rPr>
+          <w:sz w:val="24"/>
+          <w:szCs w:val="24"/>
+        </w:rPr>
+        <w:t>{"Status"=&gt;"Success", "Details"=&gt;"77382b51-3b50-4587-8efb-6b1cfa7722ba"}</w:t>
       </w:r>
     </w:p>
     <w:sectPr>
@@ -273,6 +332,7 @@
       <w:pgNumType w:fmt="decimal"/>
       <w:formProt w:val="false"/>
       <w:textDirection w:val="lrTb"/>
+      <w:docGrid w:type="default" w:linePitch="100" w:charSpace="0"/>
     </w:sectPr>
   </w:body>
 </w:document>
@@ -292,7 +352,6 @@
         </w:tabs>
         <w:ind w:left="720" w:hanging="360"/>
       </w:pPr>
-      <w:rPr/>
     </w:lvl>
     <w:lvl w:ilvl="1">
       <w:start w:val="1"/>
@@ -305,7 +364,6 @@
         </w:tabs>
         <w:ind w:left="1080" w:hanging="360"/>
       </w:pPr>
-      <w:rPr/>
     </w:lvl>
     <w:lvl w:ilvl="2">
       <w:start w:val="1"/>
@@ -318,7 +376,6 @@
         </w:tabs>
         <w:ind w:left="1440" w:hanging="360"/>
       </w:pPr>
-      <w:rPr/>
     </w:lvl>
     <w:lvl w:ilvl="3">
       <w:start w:val="1"/>
@@ -331,7 +388,6 @@
         </w:tabs>
         <w:ind w:left="1800" w:hanging="360"/>
       </w:pPr>
-      <w:rPr/>
     </w:lvl>
     <w:lvl w:ilvl="4">
       <w:start w:val="1"/>
@@ -344,7 +400,6 @@
         </w:tabs>
         <w:ind w:left="2160" w:hanging="360"/>
       </w:pPr>
-      <w:rPr/>
     </w:lvl>
     <w:lvl w:ilvl="5">
       <w:start w:val="1"/>
@@ -357,7 +412,6 @@
         </w:tabs>
         <w:ind w:left="2520" w:hanging="360"/>
       </w:pPr>
-      <w:rPr/>
     </w:lvl>
     <w:lvl w:ilvl="6">
       <w:start w:val="1"/>
@@ -370,7 +424,6 @@
         </w:tabs>
         <w:ind w:left="2880" w:hanging="360"/>
       </w:pPr>
-      <w:rPr/>
     </w:lvl>
     <w:lvl w:ilvl="7">
       <w:start w:val="1"/>
@@ -383,7 +436,6 @@
         </w:tabs>
         <w:ind w:left="3240" w:hanging="360"/>
       </w:pPr>
-      <w:rPr/>
     </w:lvl>
     <w:lvl w:ilvl="8">
       <w:start w:val="1"/>
@@ -396,7 +448,6 @@
         </w:tabs>
         <w:ind w:left="3600" w:hanging="360"/>
       </w:pPr>
-      <w:rPr/>
     </w:lvl>
   </w:abstractNum>
   <w:abstractNum w:abstractNumId="2">
@@ -507,15 +558,12 @@
       <w:rPr>
         <w:rFonts w:ascii="Liberation Serif" w:hAnsi="Liberation Serif" w:eastAsia="Noto Sans CJK SC" w:cs="Lohit Devanagari"/>
         <w:kern w:val="2"/>
-        <w:sz w:val="24"/>
         <w:szCs w:val="24"/>
         <w:lang w:val="en-IN" w:eastAsia="zh-CN" w:bidi="hi-IN"/>
       </w:rPr>
     </w:rPrDefault>
     <w:pPrDefault>
-      <w:pPr>
-        <w:widowControl/>
-      </w:pPr>
+      <w:pPr/>
     </w:pPrDefault>
   </w:docDefaults>
   <w:style w:type="paragraph" w:styleId="Normal">
@@ -523,6 +571,8 @@
     <w:qFormat/>
     <w:pPr>
       <w:widowControl/>
+      <w:bidi w:val="0"/>
+      <w:jc w:val="left"/>
     </w:pPr>
     <w:rPr>
       <w:rFonts w:ascii="Liberation Serif" w:hAnsi="Liberation Serif" w:eastAsia="Noto Sans CJK SC" w:cs="Lohit Devanagari"/>

</xml_diff>